<commit_message>
update on the code
</commit_message>
<xml_diff>
--- a/deliverables/list_of_deliverables.docx
+++ b/deliverables/list_of_deliverables.docx
@@ -128,6 +128,12 @@
         <w:rPr>
           <w:lang w:val="en-GB"/>
         </w:rPr>
+        <w:t>quality_assurance</w:t>
+      </w:r>
+      <w:r>
+        <w:rPr>
+          <w:lang w:val="en-GB"/>
+        </w:rPr>
         <w:t>.docx</w:t>
       </w:r>
     </w:p>
@@ -137,6 +143,48 @@
           <w:lang w:val="en-GB"/>
         </w:rPr>
       </w:pPr>
+      <w:r>
+        <w:rPr>
+          <w:lang w:val="en-GB"/>
+        </w:rPr>
+        <w:t xml:space="preserve">Quality checks for </w:t>
+      </w:r>
+    </w:p>
+    <w:p>
+      <w:pPr>
+        <w:pStyle w:val="ListParagraph"/>
+        <w:numPr>
+          <w:ilvl w:val="0"/>
+          <w:numId w:val="2"/>
+        </w:numPr>
+        <w:rPr>
+          <w:lang w:val="en-GB"/>
+        </w:rPr>
+      </w:pPr>
+      <w:r>
+        <w:rPr>
+          <w:lang w:val="en-GB"/>
+        </w:rPr>
+        <w:t>Compiled indices for different subgroups of commodity products</w:t>
+      </w:r>
+    </w:p>
+    <w:p>
+      <w:pPr>
+        <w:pStyle w:val="ListParagraph"/>
+        <w:numPr>
+          <w:ilvl w:val="0"/>
+          <w:numId w:val="2"/>
+        </w:numPr>
+        <w:rPr>
+          <w:lang w:val="en-GB"/>
+        </w:rPr>
+      </w:pPr>
+      <w:r>
+        <w:rPr>
+          <w:lang w:val="en-GB"/>
+        </w:rPr>
+        <w:t>Single price before and after changing data source</w:t>
+      </w:r>
     </w:p>
     <w:p>
       <w:pPr>
@@ -172,6 +220,45 @@
           <w:lang w:val="en-GB"/>
         </w:rPr>
       </w:pPr>
+      <w:r>
+        <w:rPr>
+          <w:rFonts w:ascii="Arial" w:hAnsi="Arial" w:cs="Arial"/>
+          <w:lang w:val="en-GB"/>
+        </w:rPr>
+        <w:t xml:space="preserve">Technical notes for how the price index </w:t>
+      </w:r>
+      <w:proofErr w:type="gramStart"/>
+      <w:r>
+        <w:rPr>
+          <w:rFonts w:ascii="Arial" w:hAnsi="Arial" w:cs="Arial"/>
+          <w:lang w:val="en-GB"/>
+        </w:rPr>
+        <w:t>is</w:t>
+      </w:r>
+      <w:proofErr w:type="gramEnd"/>
+      <w:r>
+        <w:rPr>
+          <w:rFonts w:ascii="Arial" w:hAnsi="Arial" w:cs="Arial"/>
+          <w:lang w:val="en-GB"/>
+        </w:rPr>
+        <w:t xml:space="preserve"> computed, from data collection to computation.</w:t>
+      </w:r>
+    </w:p>
+    <w:p>
+      <w:pPr>
+        <w:rPr>
+          <w:rFonts w:ascii="Arial" w:hAnsi="Arial" w:cs="Arial"/>
+          <w:lang w:val="en-GB"/>
+        </w:rPr>
+      </w:pPr>
+    </w:p>
+    <w:p>
+      <w:pPr>
+        <w:rPr>
+          <w:rFonts w:ascii="Arial" w:hAnsi="Arial" w:cs="Arial"/>
+          <w:lang w:val="en-GB"/>
+        </w:rPr>
+      </w:pPr>
     </w:p>
     <w:p>
       <w:pPr>
@@ -190,6 +277,47 @@
       </w:r>
     </w:p>
     <w:p>
+      <w:r>
+        <w:t xml:space="preserve">Datasets are divided in three folders: </w:t>
+      </w:r>
+    </w:p>
+    <w:p>
+      <w:pPr>
+        <w:pStyle w:val="ListParagraph"/>
+        <w:numPr>
+          <w:ilvl w:val="0"/>
+          <w:numId w:val="2"/>
+        </w:numPr>
+      </w:pPr>
+      <w:r>
+        <w:t>datasource_2024</w:t>
+      </w:r>
+    </w:p>
+    <w:p>
+      <w:pPr>
+        <w:pStyle w:val="ListParagraph"/>
+        <w:numPr>
+          <w:ilvl w:val="0"/>
+          <w:numId w:val="2"/>
+        </w:numPr>
+      </w:pPr>
+      <w:r>
+        <w:t>metadata</w:t>
+      </w:r>
+    </w:p>
+    <w:p>
+      <w:pPr>
+        <w:pStyle w:val="ListParagraph"/>
+        <w:numPr>
+          <w:ilvl w:val="0"/>
+          <w:numId w:val="2"/>
+        </w:numPr>
+      </w:pPr>
+      <w:r>
+        <w:t>validation</w:t>
+      </w:r>
+    </w:p>
+    <w:p>
       <w:pPr>
         <w:pStyle w:val="Heading2"/>
         <w:rPr>
@@ -200,6 +328,58 @@
         <w:rPr>
           <w:lang w:val="en-GB"/>
         </w:rPr>
+        <w:t>datasource_2024</w:t>
+      </w:r>
+      <w:r>
+        <w:rPr>
+          <w:lang w:val="en-GB"/>
+        </w:rPr>
+        <w:t>/*</w:t>
+      </w:r>
+    </w:p>
+    <w:p>
+      <w:pPr>
+        <w:rPr>
+          <w:lang w:val="en-GB"/>
+        </w:rPr>
+      </w:pPr>
+      <w:r>
+        <w:rPr>
+          <w:lang w:val="en-GB"/>
+        </w:rPr>
+        <w:t>This folder holds the original datasets used in the previous version of price computation. Up to date until 2024.12. Only used for validating the outputs.</w:t>
+      </w:r>
+    </w:p>
+    <w:p>
+      <w:pPr>
+        <w:pStyle w:val="Heading2"/>
+        <w:rPr>
+          <w:lang w:val="en-GB"/>
+        </w:rPr>
+      </w:pPr>
+      <w:r>
+        <w:rPr>
+          <w:lang w:val="en-GB"/>
+        </w:rPr>
+        <w:lastRenderedPageBreak/>
+        <w:t>m</w:t>
+      </w:r>
+      <w:r>
+        <w:rPr>
+          <w:lang w:val="en-GB"/>
+        </w:rPr>
+        <w:t>etadata</w:t>
+      </w:r>
+      <w:r>
+        <w:rPr>
+          <w:lang w:val="en-GB"/>
+        </w:rPr>
+        <w:t>/</w:t>
+      </w:r>
+      <w:r>
+        <w:rPr>
+          <w:lang w:val="en-GB"/>
+        </w:rPr>
         <w:t>w</w:t>
       </w:r>
       <w:r>
@@ -241,6 +421,18 @@
         <w:rPr>
           <w:lang w:val="en-GB"/>
         </w:rPr>
+        <w:t>metadata</w:t>
+      </w:r>
+      <w:r>
+        <w:rPr>
+          <w:lang w:val="en-GB"/>
+        </w:rPr>
+        <w:t>/</w:t>
+      </w:r>
+      <w:r>
+        <w:rPr>
+          <w:lang w:val="en-GB"/>
+        </w:rPr>
         <w:t>commodity</w:t>
       </w:r>
       <w:r>
@@ -263,6 +455,291 @@
           <w:lang w:val="en-GB"/>
         </w:rPr>
         <w:t xml:space="preserve">Metadata of commodity products. This dataset contains details for data sources, commodity product labels along with some other useful features. </w:t>
+      </w:r>
+    </w:p>
+    <w:p>
+      <w:pPr>
+        <w:rPr>
+          <w:rFonts w:ascii="Arial" w:hAnsi="Arial" w:cs="Arial"/>
+          <w:lang w:val="en-GB"/>
+        </w:rPr>
+      </w:pPr>
+    </w:p>
+    <w:p>
+      <w:pPr>
+        <w:pStyle w:val="Heading2"/>
+        <w:rPr>
+          <w:lang w:val="en-GB"/>
+        </w:rPr>
+      </w:pPr>
+      <w:r>
+        <w:rPr>
+          <w:lang w:val="en-GB"/>
+        </w:rPr>
+        <w:t>Validation/*</w:t>
+      </w:r>
+    </w:p>
+    <w:p>
+      <w:pPr>
+        <w:rPr>
+          <w:lang w:val="en-GB"/>
+        </w:rPr>
+      </w:pPr>
+      <w:r>
+        <w:rPr>
+          <w:lang w:val="en-GB"/>
+        </w:rPr>
+        <w:t>Data in this folder are used as validation. There is no need to use the data in this folder apart from development purposes.</w:t>
+      </w:r>
+    </w:p>
+    <w:p>
+      <w:pPr>
+        <w:rPr>
+          <w:rFonts w:ascii="Arial" w:hAnsi="Arial" w:cs="Arial"/>
+          <w:i/>
+          <w:iCs/>
+          <w:lang w:val="en-GB"/>
+        </w:rPr>
+      </w:pPr>
+      <w:proofErr w:type="spellStart"/>
+      <w:r>
+        <w:rPr>
+          <w:rFonts w:ascii="Arial" w:hAnsi="Arial" w:cs="Arial"/>
+          <w:i/>
+          <w:iCs/>
+          <w:lang w:val="en-GB"/>
+        </w:rPr>
+        <w:t>dcommodity.rds</w:t>
+      </w:r>
+      <w:proofErr w:type="spellEnd"/>
+      <w:r>
+        <w:rPr>
+          <w:rFonts w:ascii="Arial" w:hAnsi="Arial" w:cs="Arial"/>
+          <w:i/>
+          <w:iCs/>
+          <w:lang w:val="en-GB"/>
+        </w:rPr>
+        <w:t xml:space="preserve">, </w:t>
+      </w:r>
+      <w:proofErr w:type="spellStart"/>
+      <w:r>
+        <w:rPr>
+          <w:rFonts w:ascii="Arial" w:hAnsi="Arial" w:cs="Arial"/>
+          <w:i/>
+          <w:iCs/>
+          <w:lang w:val="en-GB"/>
+        </w:rPr>
+        <w:t>dcommodity_filled.rds</w:t>
+      </w:r>
+      <w:proofErr w:type="spellEnd"/>
+    </w:p>
+    <w:p>
+      <w:pPr>
+        <w:rPr>
+          <w:rFonts w:ascii="Arial" w:hAnsi="Arial" w:cs="Arial"/>
+          <w:lang w:val="en-GB"/>
+        </w:rPr>
+      </w:pPr>
+      <w:r>
+        <w:rPr>
+          <w:rFonts w:ascii="Arial" w:hAnsi="Arial" w:cs="Arial"/>
+          <w:lang w:val="en-GB"/>
+        </w:rPr>
+        <w:t>Commodity prices from the new sources, before and after filling the missing.</w:t>
+      </w:r>
+    </w:p>
+    <w:p>
+      <w:pPr>
+        <w:rPr>
+          <w:rFonts w:ascii="Arial" w:hAnsi="Arial" w:cs="Arial"/>
+          <w:i/>
+          <w:iCs/>
+          <w:lang w:val="en-GB"/>
+        </w:rPr>
+      </w:pPr>
+      <w:r>
+        <w:rPr>
+          <w:rFonts w:ascii="Arial" w:hAnsi="Arial" w:cs="Arial"/>
+          <w:i/>
+          <w:iCs/>
+          <w:lang w:val="en-GB"/>
+        </w:rPr>
+        <w:t>prices_2024_compare.rds</w:t>
+      </w:r>
+    </w:p>
+    <w:p>
+      <w:pPr>
+        <w:rPr>
+          <w:rFonts w:ascii="Arial" w:hAnsi="Arial" w:cs="Arial"/>
+          <w:lang w:val="en-GB"/>
+        </w:rPr>
+      </w:pPr>
+      <w:r>
+        <w:rPr>
+          <w:rFonts w:ascii="Arial" w:hAnsi="Arial" w:cs="Arial"/>
+          <w:lang w:val="en-GB"/>
+        </w:rPr>
+        <w:t>Comparison data from 2024 and before, computed from the old sources</w:t>
+      </w:r>
+    </w:p>
+    <w:p>
+      <w:pPr>
+        <w:rPr>
+          <w:rFonts w:ascii="Arial" w:hAnsi="Arial" w:cs="Arial"/>
+          <w:i/>
+          <w:iCs/>
+          <w:lang w:val="en-GB"/>
+        </w:rPr>
+      </w:pPr>
+      <w:r>
+        <w:rPr>
+          <w:rFonts w:ascii="Arial" w:hAnsi="Arial" w:cs="Arial"/>
+          <w:i/>
+          <w:iCs/>
+          <w:lang w:val="en-GB"/>
+        </w:rPr>
+        <w:t>checklist.xlsx</w:t>
+      </w:r>
+      <w:r>
+        <w:rPr>
+          <w:rFonts w:ascii="Arial" w:hAnsi="Arial" w:cs="Arial"/>
+          <w:i/>
+          <w:iCs/>
+          <w:lang w:val="en-GB"/>
+        </w:rPr>
+        <w:t xml:space="preserve">, </w:t>
+      </w:r>
+      <w:r>
+        <w:rPr>
+          <w:rFonts w:ascii="Arial" w:hAnsi="Arial" w:cs="Arial"/>
+          <w:i/>
+          <w:iCs/>
+          <w:lang w:val="en-GB"/>
+        </w:rPr>
+        <w:t>checklist_report.xlsx</w:t>
+      </w:r>
+    </w:p>
+    <w:p>
+      <w:pPr>
+        <w:rPr>
+          <w:rFonts w:ascii="Arial" w:hAnsi="Arial" w:cs="Arial"/>
+          <w:lang w:val="en-GB"/>
+        </w:rPr>
+      </w:pPr>
+      <w:r>
+        <w:rPr>
+          <w:rFonts w:ascii="Arial" w:hAnsi="Arial" w:cs="Arial"/>
+          <w:lang w:val="en-GB"/>
+        </w:rPr>
+        <w:t>Checklist files</w:t>
+      </w:r>
+    </w:p>
+    <w:p>
+      <w:pPr>
+        <w:rPr>
+          <w:rFonts w:ascii="Arial" w:hAnsi="Arial" w:cs="Arial"/>
+          <w:i/>
+          <w:iCs/>
+          <w:lang w:val="en-GB"/>
+        </w:rPr>
+      </w:pPr>
+      <w:proofErr w:type="spellStart"/>
+      <w:r>
+        <w:rPr>
+          <w:rFonts w:ascii="Arial" w:hAnsi="Arial" w:cs="Arial"/>
+          <w:i/>
+          <w:iCs/>
+          <w:lang w:val="en-GB"/>
+        </w:rPr>
+        <w:t>indices_both.rds</w:t>
+      </w:r>
+      <w:proofErr w:type="spellEnd"/>
+    </w:p>
+    <w:p>
+      <w:pPr>
+        <w:rPr>
+          <w:rFonts w:ascii="Arial" w:hAnsi="Arial" w:cs="Arial"/>
+          <w:lang w:val="en-GB"/>
+        </w:rPr>
+      </w:pPr>
+      <w:r>
+        <w:rPr>
+          <w:rFonts w:ascii="Arial" w:hAnsi="Arial" w:cs="Arial"/>
+          <w:lang w:val="en-GB"/>
+        </w:rPr>
+        <w:t>Compiled indices for all groups</w:t>
+      </w:r>
+      <w:r>
+        <w:rPr>
+          <w:rFonts w:ascii="Arial" w:hAnsi="Arial" w:cs="Arial"/>
+          <w:lang w:val="en-GB"/>
+        </w:rPr>
+        <w:t>, from both old and new sources</w:t>
+      </w:r>
+    </w:p>
+    <w:p>
+      <w:pPr>
+        <w:rPr>
+          <w:rFonts w:ascii="Arial" w:hAnsi="Arial" w:cs="Arial"/>
+          <w:i/>
+          <w:iCs/>
+          <w:lang w:val="en-GB"/>
+        </w:rPr>
+      </w:pPr>
+      <w:proofErr w:type="spellStart"/>
+      <w:proofErr w:type="gramStart"/>
+      <w:r>
+        <w:rPr>
+          <w:rFonts w:ascii="Arial" w:hAnsi="Arial" w:cs="Arial"/>
+          <w:i/>
+          <w:iCs/>
+          <w:lang w:val="en-GB"/>
+        </w:rPr>
+        <w:t>US.C</w:t>
+      </w:r>
+      <w:r>
+        <w:rPr>
+          <w:rFonts w:ascii="Arial" w:hAnsi="Arial" w:cs="Arial"/>
+          <w:i/>
+          <w:iCs/>
+          <w:lang w:val="en-GB"/>
+        </w:rPr>
+        <w:t>o</w:t>
+      </w:r>
+      <w:r>
+        <w:rPr>
+          <w:rFonts w:ascii="Arial" w:hAnsi="Arial" w:cs="Arial"/>
+          <w:i/>
+          <w:iCs/>
+          <w:lang w:val="en-GB"/>
+        </w:rPr>
+        <w:t>mmodityPriceIndex</w:t>
+      </w:r>
+      <w:proofErr w:type="spellEnd"/>
+      <w:proofErr w:type="gramEnd"/>
+      <w:r>
+        <w:rPr>
+          <w:rFonts w:ascii="Arial" w:hAnsi="Arial" w:cs="Arial"/>
+          <w:i/>
+          <w:iCs/>
+          <w:lang w:val="en-GB"/>
+        </w:rPr>
+        <w:t>….csv</w:t>
+      </w:r>
+    </w:p>
+    <w:p>
+      <w:pPr>
+        <w:rPr>
+          <w:rFonts w:ascii="Arial" w:hAnsi="Arial" w:cs="Arial"/>
+          <w:lang w:val="en-GB"/>
+        </w:rPr>
+      </w:pPr>
+      <w:r>
+        <w:rPr>
+          <w:rFonts w:ascii="Arial" w:hAnsi="Arial" w:cs="Arial"/>
+          <w:lang w:val="en-GB"/>
+        </w:rPr>
+        <w:t>UNCTAD published data, downloaded from the online data portal. Used for quality checks.</w:t>
       </w:r>
     </w:p>
     <w:p>
@@ -497,6 +974,118 @@
 <file path=word/numbering.xml><?xml version="1.0" encoding="utf-8"?>
 <w:numbering xmlns:wpc="http://schemas.microsoft.com/office/word/2010/wordprocessingCanvas" xmlns:cx="http://schemas.microsoft.com/office/drawing/2014/chartex" xmlns:cx1="http://schemas.microsoft.com/office/drawing/2015/9/8/chartex" xmlns:cx2="http://schemas.microsoft.com/office/drawing/2015/10/21/chartex" xmlns:cx3="http://schemas.microsoft.com/office/drawing/2016/5/9/chartex" xmlns:cx4="http://schemas.microsoft.com/office/drawing/2016/5/10/chartex" xmlns:cx5="http://schemas.microsoft.com/office/drawing/2016/5/11/chartex" xmlns:cx6="http://schemas.microsoft.com/office/drawing/2016/5/12/chartex" xmlns:cx7="http://schemas.microsoft.com/office/drawing/2016/5/13/chartex" xmlns:cx8="http://schemas.microsoft.com/office/drawing/2016/5/14/chartex" xmlns:mc="http://schemas.openxmlformats.org/markup-compatibility/2006" xmlns:aink="http://schemas.microsoft.com/office/drawing/2016/ink" xmlns:am3d="http://schemas.microsoft.com/office/drawing/2017/model3d" xmlns:o="urn:schemas-microsoft-com:office:office" xmlns:oel="http://schemas.microsoft.com/office/2019/extlst" xmlns:r="http://schemas.openxmlformats.org/officeDocument/2006/relationships" xmlns:m="http://schemas.openxmlformats.org/officeDocument/2006/math" xmlns:v="urn:schemas-microsoft-com:vml" xmlns:wp14="http://schemas.microsoft.com/office/word/2010/wordprocessingDrawing" xmlns:wp="http://schemas.openxmlformats.org/drawingml/2006/wordprocessingDrawing" xmlns:w10="urn:schemas-microsoft-com:office:word" xmlns:w="http://schemas.openxmlformats.org/wordprocessingml/2006/main" xmlns:w14="http://schemas.microsoft.com/office/word/2010/wordml" xmlns:w15="http://schemas.microsoft.com/office/word/2012/wordml" xmlns:w16cex="http://schemas.microsoft.com/office/word/2018/wordml/cex" xmlns:w16cid="http://schemas.microsoft.com/office/word/2016/wordml/cid" xmlns:w16="http://schemas.microsoft.com/office/word/2018/wordml" xmlns:w16du="http://schemas.microsoft.com/office/word/2023/wordml/word16du" xmlns:w16sdtdh="http://schemas.microsoft.com/office/word/2020/wordml/sdtdatahash" xmlns:w16sdtfl="http://schemas.microsoft.com/office/word/2024/wordml/sdtformatlock" xmlns:w16se="http://schemas.microsoft.com/office/word/2015/wordml/symex" xmlns:wpg="http://schemas.microsoft.com/office/word/2010/wordprocessingGroup" xmlns:wpi="http://schemas.microsoft.com/office/word/2010/wordprocessingInk" xmlns:wne="http://schemas.microsoft.com/office/word/2006/wordml" xmlns:wps="http://schemas.microsoft.com/office/word/2010/wordprocessingShape" mc:Ignorable="w14 w15 w16se w16cid w16 w16cex w16sdtdh w16sdtfl w16du wp14">
   <w:abstractNum w:abstractNumId="0" w15:restartNumberingAfterBreak="0">
+    <w:nsid w:val="25EC0237"/>
+    <w:multiLevelType w:val="hybridMultilevel"/>
+    <w:tmpl w:val="FB800492"/>
+    <w:lvl w:ilvl="0" w:tplc="D7DA88DC">
+      <w:numFmt w:val="bullet"/>
+      <w:lvlText w:val="-"/>
+      <w:lvlJc w:val="left"/>
+      <w:pPr>
+        <w:ind w:left="720" w:hanging="360"/>
+      </w:pPr>
+      <w:rPr>
+        <w:rFonts w:ascii="Aptos" w:eastAsiaTheme="minorEastAsia" w:hAnsi="Aptos" w:cstheme="minorBidi" w:hint="default"/>
+      </w:rPr>
+    </w:lvl>
+    <w:lvl w:ilvl="1" w:tplc="04090003" w:tentative="1">
+      <w:start w:val="1"/>
+      <w:numFmt w:val="bullet"/>
+      <w:lvlText w:val="o"/>
+      <w:lvlJc w:val="left"/>
+      <w:pPr>
+        <w:ind w:left="1440" w:hanging="360"/>
+      </w:pPr>
+      <w:rPr>
+        <w:rFonts w:ascii="Courier New" w:hAnsi="Courier New" w:hint="default"/>
+      </w:rPr>
+    </w:lvl>
+    <w:lvl w:ilvl="2" w:tplc="04090005" w:tentative="1">
+      <w:start w:val="1"/>
+      <w:numFmt w:val="bullet"/>
+      <w:lvlText w:val=""/>
+      <w:lvlJc w:val="left"/>
+      <w:pPr>
+        <w:ind w:left="2160" w:hanging="360"/>
+      </w:pPr>
+      <w:rPr>
+        <w:rFonts w:ascii="Wingdings" w:hAnsi="Wingdings" w:cs="Wingdings" w:hint="default"/>
+      </w:rPr>
+    </w:lvl>
+    <w:lvl w:ilvl="3" w:tplc="04090001" w:tentative="1">
+      <w:start w:val="1"/>
+      <w:numFmt w:val="bullet"/>
+      <w:lvlText w:val=""/>
+      <w:lvlJc w:val="left"/>
+      <w:pPr>
+        <w:ind w:left="2880" w:hanging="360"/>
+      </w:pPr>
+      <w:rPr>
+        <w:rFonts w:ascii="Symbol" w:hAnsi="Symbol" w:hint="default"/>
+      </w:rPr>
+    </w:lvl>
+    <w:lvl w:ilvl="4" w:tplc="04090003" w:tentative="1">
+      <w:start w:val="1"/>
+      <w:numFmt w:val="bullet"/>
+      <w:lvlText w:val="o"/>
+      <w:lvlJc w:val="left"/>
+      <w:pPr>
+        <w:ind w:left="3600" w:hanging="360"/>
+      </w:pPr>
+      <w:rPr>
+        <w:rFonts w:ascii="Courier New" w:hAnsi="Courier New" w:hint="default"/>
+      </w:rPr>
+    </w:lvl>
+    <w:lvl w:ilvl="5" w:tplc="04090005" w:tentative="1">
+      <w:start w:val="1"/>
+      <w:numFmt w:val="bullet"/>
+      <w:lvlText w:val=""/>
+      <w:lvlJc w:val="left"/>
+      <w:pPr>
+        <w:ind w:left="4320" w:hanging="360"/>
+      </w:pPr>
+      <w:rPr>
+        <w:rFonts w:ascii="Wingdings" w:hAnsi="Wingdings" w:cs="Wingdings" w:hint="default"/>
+      </w:rPr>
+    </w:lvl>
+    <w:lvl w:ilvl="6" w:tplc="04090001" w:tentative="1">
+      <w:start w:val="1"/>
+      <w:numFmt w:val="bullet"/>
+      <w:lvlText w:val=""/>
+      <w:lvlJc w:val="left"/>
+      <w:pPr>
+        <w:ind w:left="5040" w:hanging="360"/>
+      </w:pPr>
+      <w:rPr>
+        <w:rFonts w:ascii="Symbol" w:hAnsi="Symbol" w:hint="default"/>
+      </w:rPr>
+    </w:lvl>
+    <w:lvl w:ilvl="7" w:tplc="04090003" w:tentative="1">
+      <w:start w:val="1"/>
+      <w:numFmt w:val="bullet"/>
+      <w:lvlText w:val="o"/>
+      <w:lvlJc w:val="left"/>
+      <w:pPr>
+        <w:ind w:left="5760" w:hanging="360"/>
+      </w:pPr>
+      <w:rPr>
+        <w:rFonts w:ascii="Courier New" w:hAnsi="Courier New" w:hint="default"/>
+      </w:rPr>
+    </w:lvl>
+    <w:lvl w:ilvl="8" w:tplc="04090005" w:tentative="1">
+      <w:start w:val="1"/>
+      <w:numFmt w:val="bullet"/>
+      <w:lvlText w:val=""/>
+      <w:lvlJc w:val="left"/>
+      <w:pPr>
+        <w:ind w:left="6480" w:hanging="360"/>
+      </w:pPr>
+      <w:rPr>
+        <w:rFonts w:ascii="Wingdings" w:hAnsi="Wingdings" w:cs="Wingdings" w:hint="default"/>
+      </w:rPr>
+    </w:lvl>
+  </w:abstractNum>
+  <w:abstractNum w:abstractNumId="1" w15:restartNumberingAfterBreak="0">
     <w:nsid w:val="779B59C4"/>
     <w:multiLevelType w:val="hybridMultilevel"/>
     <w:tmpl w:val="9072C6EC"/>
@@ -586,6 +1175,9 @@
     </w:lvl>
   </w:abstractNum>
   <w:num w:numId="1" w16cid:durableId="1571497671">
+    <w:abstractNumId w:val="1"/>
+  </w:num>
+  <w:num w:numId="2" w16cid:durableId="1619027643">
     <w:abstractNumId w:val="0"/>
   </w:num>
 </w:numbering>

</xml_diff>